<commit_message>
sprint 1 document added
</commit_message>
<xml_diff>
--- a/Week_3/cse310_module_submit.docx
+++ b/Week_3/cse310_module_submit.docx
@@ -1,6 +1,6 @@
 
 <file path=word/document.xml><?xml version="1.0" encoding="utf-8"?>
-<w:document xmlns:wpc="http://schemas.microsoft.com/office/word/2010/wordprocessingCanvas" xmlns:cx="http://schemas.microsoft.com/office/drawing/2014/chartex" xmlns:cx1="http://schemas.microsoft.com/office/drawing/2015/9/8/chartex" xmlns:mc="http://schemas.openxmlformats.org/markup-compatibility/2006" xmlns:o="urn:schemas-microsoft-com:office:office" xmlns:r="http://schemas.openxmlformats.org/officeDocument/2006/relationships" xmlns:m="http://schemas.openxmlformats.org/officeDocument/2006/math" xmlns:v="urn:schemas-microsoft-com:vml" xmlns:wp14="http://schemas.microsoft.com/office/word/2010/wordprocessingDrawing" xmlns:wp="http://schemas.openxmlformats.org/drawingml/2006/wordprocessingDrawing" xmlns:w10="urn:schemas-microsoft-com:office:word" xmlns:w="http://schemas.openxmlformats.org/wordprocessingml/2006/main" xmlns:w14="http://schemas.microsoft.com/office/word/2010/wordml" xmlns:w15="http://schemas.microsoft.com/office/word/2012/wordml" xmlns:w16se="http://schemas.microsoft.com/office/word/2015/wordml/symex" xmlns:wpg="http://schemas.microsoft.com/office/word/2010/wordprocessingGroup" xmlns:wpi="http://schemas.microsoft.com/office/word/2010/wordprocessingInk" xmlns:wne="http://schemas.microsoft.com/office/word/2006/wordml" xmlns:wps="http://schemas.microsoft.com/office/word/2010/wordprocessingShape" mc:Ignorable="w14 w15 w16se wp14">
+<w:document xmlns:wpc="http://schemas.microsoft.com/office/word/2010/wordprocessingCanvas" xmlns:cx="http://schemas.microsoft.com/office/drawing/2014/chartex" xmlns:cx1="http://schemas.microsoft.com/office/drawing/2015/9/8/chartex" xmlns:cx2="http://schemas.microsoft.com/office/drawing/2015/10/21/chartex" xmlns:cx3="http://schemas.microsoft.com/office/drawing/2016/5/9/chartex" xmlns:cx4="http://schemas.microsoft.com/office/drawing/2016/5/10/chartex" xmlns:cx5="http://schemas.microsoft.com/office/drawing/2016/5/11/chartex" xmlns:cx6="http://schemas.microsoft.com/office/drawing/2016/5/12/chartex" xmlns:cx7="http://schemas.microsoft.com/office/drawing/2016/5/13/chartex" xmlns:cx8="http://schemas.microsoft.com/office/drawing/2016/5/14/chartex" xmlns:mc="http://schemas.openxmlformats.org/markup-compatibility/2006" xmlns:aink="http://schemas.microsoft.com/office/drawing/2016/ink" xmlns:am3d="http://schemas.microsoft.com/office/drawing/2017/model3d" xmlns:o="urn:schemas-microsoft-com:office:office" xmlns:r="http://schemas.openxmlformats.org/officeDocument/2006/relationships" xmlns:m="http://schemas.openxmlformats.org/officeDocument/2006/math" xmlns:v="urn:schemas-microsoft-com:vml" xmlns:wp14="http://schemas.microsoft.com/office/word/2010/wordprocessingDrawing" xmlns:wp="http://schemas.openxmlformats.org/drawingml/2006/wordprocessingDrawing" xmlns:w10="urn:schemas-microsoft-com:office:word" xmlns:w="http://schemas.openxmlformats.org/wordprocessingml/2006/main" xmlns:w14="http://schemas.microsoft.com/office/word/2010/wordml" xmlns:w15="http://schemas.microsoft.com/office/word/2012/wordml" xmlns:w16cex="http://schemas.microsoft.com/office/word/2018/wordml/cex" xmlns:w16cid="http://schemas.microsoft.com/office/word/2016/wordml/cid" xmlns:w16="http://schemas.microsoft.com/office/word/2018/wordml" xmlns:w16sdtdh="http://schemas.microsoft.com/office/word/2020/wordml/sdtdatahash" xmlns:w16se="http://schemas.microsoft.com/office/word/2015/wordml/symex" xmlns:wpg="http://schemas.microsoft.com/office/word/2010/wordprocessingGroup" xmlns:wpi="http://schemas.microsoft.com/office/word/2010/wordprocessingInk" xmlns:wne="http://schemas.microsoft.com/office/word/2006/wordml" xmlns:wps="http://schemas.microsoft.com/office/word/2010/wordprocessingShape" mc:Ignorable="w14 w15 w16se w16cid w16 w16cex w16sdtdh wp14">
   <w:body>
     <w:p>
       <w:pPr>
@@ -73,7 +73,11 @@
           <w:tcPr>
             <w:tcW w:w="7465" w:type="dxa"/>
           </w:tcPr>
-          <w:p/>
+          <w:p>
+            <w:r>
+              <w:t>Daniel Collins</w:t>
+            </w:r>
+          </w:p>
         </w:tc>
       </w:tr>
       <w:tr>
@@ -99,7 +103,11 @@
           <w:tcPr>
             <w:tcW w:w="7465" w:type="dxa"/>
           </w:tcPr>
-          <w:p/>
+          <w:p>
+            <w:r>
+              <w:t>10/3/2021</w:t>
+            </w:r>
+          </w:p>
         </w:tc>
       </w:tr>
       <w:tr>
@@ -125,7 +133,11 @@
           <w:tcPr>
             <w:tcW w:w="7465" w:type="dxa"/>
           </w:tcPr>
-          <w:p/>
+          <w:p>
+            <w:r>
+              <w:t>Chad Macbeth</w:t>
+            </w:r>
+          </w:p>
         </w:tc>
       </w:tr>
       <w:tr>
@@ -151,7 +163,11 @@
           <w:tcPr>
             <w:tcW w:w="7465" w:type="dxa"/>
           </w:tcPr>
-          <w:p/>
+          <w:p>
+            <w:r>
+              <w:t>1</w:t>
+            </w:r>
+          </w:p>
         </w:tc>
       </w:tr>
     </w:tbl>
@@ -172,7 +188,24 @@
         <w:t>public GitHub repository link that contains the results of your module implementation:</w:t>
       </w:r>
     </w:p>
-    <w:p/>
+    <w:p>
+      <w:pPr>
+        <w:ind w:left="720"/>
+      </w:pPr>
+      <w:hyperlink r:id="rId6" w:history="1">
+        <w:r>
+          <w:rPr>
+            <w:rStyle w:val="Hyperlink"/>
+          </w:rPr>
+          <w:t>https://github.com/danielecollins/Applied-Programming/tree/master/Sprint_1</w:t>
+        </w:r>
+      </w:hyperlink>
+    </w:p>
+    <w:p>
+      <w:pPr>
+        <w:ind w:left="720"/>
+      </w:pPr>
+    </w:p>
     <w:p>
       <w:pPr>
         <w:pStyle w:val="ListParagraph"/>
@@ -231,8 +264,6 @@
               </w:rPr>
               <w:t>Your Response</w:t>
             </w:r>
-            <w:bookmarkStart w:id="0" w:name="_GoBack"/>
-            <w:bookmarkEnd w:id="0"/>
           </w:p>
         </w:tc>
       </w:tr>
@@ -262,6 +293,9 @@
             <w:pPr>
               <w:jc w:val="center"/>
             </w:pPr>
+            <w:r>
+              <w:t>No, I didn’t have time to complete everything but I plan to.</w:t>
+            </w:r>
           </w:p>
         </w:tc>
       </w:tr>
@@ -285,6 +319,9 @@
             <w:pPr>
               <w:jc w:val="center"/>
             </w:pPr>
+            <w:r>
+              <w:t>No, I didn’t have time to complete this but I will.</w:t>
+            </w:r>
           </w:p>
         </w:tc>
       </w:tr>
@@ -308,6 +345,9 @@
             <w:pPr>
               <w:jc w:val="center"/>
             </w:pPr>
+            <w:r>
+              <w:t>Yes</w:t>
+            </w:r>
           </w:p>
         </w:tc>
       </w:tr>
@@ -331,6 +371,9 @@
             <w:pPr>
               <w:jc w:val="center"/>
             </w:pPr>
+            <w:r>
+              <w:t>No, I haven’t been able to do this but I plan to.</w:t>
+            </w:r>
           </w:p>
         </w:tc>
       </w:tr>
@@ -354,6 +397,9 @@
             <w:pPr>
               <w:jc w:val="center"/>
             </w:pPr>
+            <w:r>
+              <w:t>No, but I plan to do this.</w:t>
+            </w:r>
           </w:p>
         </w:tc>
       </w:tr>
@@ -377,6 +423,9 @@
             <w:pPr>
               <w:jc w:val="center"/>
             </w:pPr>
+            <w:r>
+              <w:t>Yes</w:t>
+            </w:r>
           </w:p>
         </w:tc>
       </w:tr>
@@ -394,7 +443,14 @@
         <w:t>If you completed a stretch challenge, describe what you completed.</w:t>
       </w:r>
     </w:p>
-    <w:p/>
+    <w:p>
+      <w:pPr>
+        <w:ind w:left="720"/>
+      </w:pPr>
+      <w:r>
+        <w:t>NA</w:t>
+      </w:r>
+    </w:p>
     <w:p>
       <w:pPr>
         <w:pStyle w:val="ListParagraph"/>
@@ -409,8 +465,12 @@
     </w:p>
     <w:p>
       <w:pPr>
-        <w:ind w:left="360"/>
-      </w:pPr>
+        <w:ind w:left="720"/>
+      </w:pPr>
+      <w:r>
+        <w:lastRenderedPageBreak/>
+        <w:t>I had a really difficult time executing my schedule, I don’t think I followed it at all. I found myself prioritizing other homework that I had since I had two weeks to do this assignment and at the end of the two weeks, I found that I hadn’t completed much at all. I plan to finish this ASAP and I now have it as a top priority but I should have done this sooner. I think that setting small hard deadlines would help me to preform better in the next sprint.</w:t>
+      </w:r>
     </w:p>
     <w:sectPr>
       <w:pgSz w:w="12240" w:h="15840"/>
@@ -423,7 +483,7 @@
 </file>
 
 <file path=word/numbering.xml><?xml version="1.0" encoding="utf-8"?>
-<w:numbering xmlns:wpc="http://schemas.microsoft.com/office/word/2010/wordprocessingCanvas" xmlns:cx="http://schemas.microsoft.com/office/drawing/2014/chartex" xmlns:cx1="http://schemas.microsoft.com/office/drawing/2015/9/8/chartex" xmlns:mc="http://schemas.openxmlformats.org/markup-compatibility/2006" xmlns:o="urn:schemas-microsoft-com:office:office" xmlns:r="http://schemas.openxmlformats.org/officeDocument/2006/relationships" xmlns:m="http://schemas.openxmlformats.org/officeDocument/2006/math" xmlns:v="urn:schemas-microsoft-com:vml" xmlns:wp14="http://schemas.microsoft.com/office/word/2010/wordprocessingDrawing" xmlns:wp="http://schemas.openxmlformats.org/drawingml/2006/wordprocessingDrawing" xmlns:w10="urn:schemas-microsoft-com:office:word" xmlns:w="http://schemas.openxmlformats.org/wordprocessingml/2006/main" xmlns:w14="http://schemas.microsoft.com/office/word/2010/wordml" xmlns:w15="http://schemas.microsoft.com/office/word/2012/wordml" xmlns:w16se="http://schemas.microsoft.com/office/word/2015/wordml/symex" xmlns:wpg="http://schemas.microsoft.com/office/word/2010/wordprocessingGroup" xmlns:wpi="http://schemas.microsoft.com/office/word/2010/wordprocessingInk" xmlns:wne="http://schemas.microsoft.com/office/word/2006/wordml" xmlns:wps="http://schemas.microsoft.com/office/word/2010/wordprocessingShape" mc:Ignorable="w14 w15 w16se wp14">
+<w:numbering xmlns:wpc="http://schemas.microsoft.com/office/word/2010/wordprocessingCanvas" xmlns:cx="http://schemas.microsoft.com/office/drawing/2014/chartex" xmlns:cx1="http://schemas.microsoft.com/office/drawing/2015/9/8/chartex" xmlns:cx2="http://schemas.microsoft.com/office/drawing/2015/10/21/chartex" xmlns:cx3="http://schemas.microsoft.com/office/drawing/2016/5/9/chartex" xmlns:cx4="http://schemas.microsoft.com/office/drawing/2016/5/10/chartex" xmlns:cx5="http://schemas.microsoft.com/office/drawing/2016/5/11/chartex" xmlns:cx6="http://schemas.microsoft.com/office/drawing/2016/5/12/chartex" xmlns:cx7="http://schemas.microsoft.com/office/drawing/2016/5/13/chartex" xmlns:cx8="http://schemas.microsoft.com/office/drawing/2016/5/14/chartex" xmlns:mc="http://schemas.openxmlformats.org/markup-compatibility/2006" xmlns:aink="http://schemas.microsoft.com/office/drawing/2016/ink" xmlns:am3d="http://schemas.microsoft.com/office/drawing/2017/model3d" xmlns:o="urn:schemas-microsoft-com:office:office" xmlns:r="http://schemas.openxmlformats.org/officeDocument/2006/relationships" xmlns:m="http://schemas.openxmlformats.org/officeDocument/2006/math" xmlns:v="urn:schemas-microsoft-com:vml" xmlns:wp14="http://schemas.microsoft.com/office/word/2010/wordprocessingDrawing" xmlns:wp="http://schemas.openxmlformats.org/drawingml/2006/wordprocessingDrawing" xmlns:w10="urn:schemas-microsoft-com:office:word" xmlns:w="http://schemas.openxmlformats.org/wordprocessingml/2006/main" xmlns:w14="http://schemas.microsoft.com/office/word/2010/wordml" xmlns:w15="http://schemas.microsoft.com/office/word/2012/wordml" xmlns:w16cex="http://schemas.microsoft.com/office/word/2018/wordml/cex" xmlns:w16cid="http://schemas.microsoft.com/office/word/2016/wordml/cid" xmlns:w16="http://schemas.microsoft.com/office/word/2018/wordml" xmlns:w16sdtdh="http://schemas.microsoft.com/office/word/2020/wordml/sdtdatahash" xmlns:w16se="http://schemas.microsoft.com/office/word/2015/wordml/symex" xmlns:wpg="http://schemas.microsoft.com/office/word/2010/wordprocessingGroup" xmlns:wpi="http://schemas.microsoft.com/office/word/2010/wordprocessingInk" xmlns:wne="http://schemas.microsoft.com/office/word/2006/wordml" xmlns:wps="http://schemas.microsoft.com/office/word/2010/wordprocessingShape" mc:Ignorable="w14 w15 w16se w16cid w16 w16cex w16sdtdh wp14">
   <w:abstractNum w:abstractNumId="0" w15:restartNumberingAfterBreak="0">
     <w:nsid w:val="21160A6D"/>
     <w:multiLevelType w:val="hybridMultilevel"/>
@@ -850,7 +910,7 @@
 </file>
 
 <file path=word/styles.xml><?xml version="1.0" encoding="utf-8"?>
-<w:styles xmlns:mc="http://schemas.openxmlformats.org/markup-compatibility/2006" xmlns:r="http://schemas.openxmlformats.org/officeDocument/2006/relationships" xmlns:w="http://schemas.openxmlformats.org/wordprocessingml/2006/main" xmlns:w14="http://schemas.microsoft.com/office/word/2010/wordml" xmlns:w15="http://schemas.microsoft.com/office/word/2012/wordml" xmlns:w16se="http://schemas.microsoft.com/office/word/2015/wordml/symex" mc:Ignorable="w14 w15 w16se">
+<w:styles xmlns:mc="http://schemas.openxmlformats.org/markup-compatibility/2006" xmlns:r="http://schemas.openxmlformats.org/officeDocument/2006/relationships" xmlns:w="http://schemas.openxmlformats.org/wordprocessingml/2006/main" xmlns:w14="http://schemas.microsoft.com/office/word/2010/wordml" xmlns:w15="http://schemas.microsoft.com/office/word/2012/wordml" xmlns:w16cex="http://schemas.microsoft.com/office/word/2018/wordml/cex" xmlns:w16cid="http://schemas.microsoft.com/office/word/2016/wordml/cid" xmlns:w16="http://schemas.microsoft.com/office/word/2018/wordml" xmlns:w16sdtdh="http://schemas.microsoft.com/office/word/2020/wordml/sdtdatahash" xmlns:w16se="http://schemas.microsoft.com/office/word/2015/wordml/symex" mc:Ignorable="w14 w15 w16se w16cid w16 w16cex w16sdtdh">
   <w:docDefaults>
     <w:rPrDefault>
       <w:rPr>
@@ -866,7 +926,7 @@
       </w:pPr>
     </w:pPrDefault>
   </w:docDefaults>
-  <w:latentStyles w:defLockedState="0" w:defUIPriority="99" w:defSemiHidden="0" w:defUnhideWhenUsed="0" w:defQFormat="0" w:count="371">
+  <w:latentStyles w:defLockedState="0" w:defUIPriority="99" w:defSemiHidden="0" w:defUnhideWhenUsed="0" w:defQFormat="0" w:count="376">
     <w:lsdException w:name="Normal" w:uiPriority="0" w:qFormat="1"/>
     <w:lsdException w:name="heading 1" w:uiPriority="9" w:qFormat="1"/>
     <w:lsdException w:name="heading 2" w:semiHidden="1" w:uiPriority="9" w:unhideWhenUsed="1" w:qFormat="1"/>
@@ -972,7 +1032,6 @@
     <w:lsdException w:name="HTML Sample" w:semiHidden="1" w:unhideWhenUsed="1"/>
     <w:lsdException w:name="HTML Typewriter" w:semiHidden="1" w:unhideWhenUsed="1"/>
     <w:lsdException w:name="HTML Variable" w:semiHidden="1" w:unhideWhenUsed="1"/>
-    <w:lsdException w:name="Normal Table" w:semiHidden="1" w:unhideWhenUsed="1"/>
     <w:lsdException w:name="annotation subject" w:semiHidden="1" w:unhideWhenUsed="1"/>
     <w:lsdException w:name="No List" w:semiHidden="1" w:unhideWhenUsed="1"/>
     <w:lsdException w:name="Outline List 1" w:semiHidden="1" w:unhideWhenUsed="1"/>
@@ -1015,11 +1074,8 @@
     <w:lsdException w:name="Table Contemporary" w:semiHidden="1" w:unhideWhenUsed="1"/>
     <w:lsdException w:name="Table Elegant" w:semiHidden="1" w:unhideWhenUsed="1"/>
     <w:lsdException w:name="Table Professional" w:semiHidden="1" w:unhideWhenUsed="1"/>
-    <w:lsdException w:name="Table Subtle 1" w:semiHidden="1" w:unhideWhenUsed="1"/>
     <w:lsdException w:name="Table Subtle 2" w:semiHidden="1" w:unhideWhenUsed="1"/>
     <w:lsdException w:name="Table Web 1" w:semiHidden="1" w:unhideWhenUsed="1"/>
-    <w:lsdException w:name="Table Web 2" w:semiHidden="1" w:unhideWhenUsed="1"/>
-    <w:lsdException w:name="Table Web 3" w:semiHidden="1" w:unhideWhenUsed="1"/>
     <w:lsdException w:name="Balloon Text" w:semiHidden="1" w:unhideWhenUsed="1"/>
     <w:lsdException w:name="Table Grid" w:uiPriority="39"/>
     <w:lsdException w:name="Table Theme" w:semiHidden="1" w:unhideWhenUsed="1"/>
@@ -1238,6 +1294,11 @@
     <w:lsdException w:name="List Table 5 Dark Accent 6" w:uiPriority="50"/>
     <w:lsdException w:name="List Table 6 Colorful Accent 6" w:uiPriority="51"/>
     <w:lsdException w:name="List Table 7 Colorful Accent 6" w:uiPriority="52"/>
+    <w:lsdException w:name="Mention" w:semiHidden="1" w:unhideWhenUsed="1"/>
+    <w:lsdException w:name="Smart Hyperlink" w:semiHidden="1" w:unhideWhenUsed="1"/>
+    <w:lsdException w:name="Hashtag" w:semiHidden="1" w:unhideWhenUsed="1"/>
+    <w:lsdException w:name="Unresolved Mention" w:semiHidden="1" w:unhideWhenUsed="1"/>
+    <w:lsdException w:name="Smart Link" w:semiHidden="1" w:unhideWhenUsed="1"/>
   </w:latentStyles>
   <w:style w:type="paragraph" w:default="1" w:styleId="Normal">
     <w:name w:val="Normal"/>
@@ -1299,6 +1360,29 @@
       <w:ind w:left="720"/>
       <w:contextualSpacing/>
     </w:pPr>
+  </w:style>
+  <w:style w:type="character" w:styleId="Hyperlink">
+    <w:name w:val="Hyperlink"/>
+    <w:basedOn w:val="DefaultParagraphFont"/>
+    <w:uiPriority w:val="99"/>
+    <w:unhideWhenUsed/>
+    <w:rsid w:val="003C6C99"/>
+    <w:rPr>
+      <w:color w:val="0563C1" w:themeColor="hyperlink"/>
+      <w:u w:val="single"/>
+    </w:rPr>
+  </w:style>
+  <w:style w:type="character" w:styleId="UnresolvedMention">
+    <w:name w:val="Unresolved Mention"/>
+    <w:basedOn w:val="DefaultParagraphFont"/>
+    <w:uiPriority w:val="99"/>
+    <w:semiHidden/>
+    <w:unhideWhenUsed/>
+    <w:rsid w:val="003C6C99"/>
+    <w:rPr>
+      <w:color w:val="605E5C"/>
+      <w:shd w:val="clear" w:color="auto" w:fill="E1DFDD"/>
+    </w:rPr>
   </w:style>
 </w:styles>
 </file>

</xml_diff>